<commit_message>
feat: Add another commonFunction() call in index.js
</commit_message>
<xml_diff>
--- a/Document.docx
+++ b/Document.docx
@@ -4121,12 +4121,7 @@
     <w:p/>
     <w:p>
       <w:r>
-        <w:t>--conventional-</w:t>
-      </w:r>
-      <w:bookmarkStart w:id="0" w:name="_GoBack"/>
-      <w:bookmarkEnd w:id="0"/>
-      <w:r>
-        <w:t>commits</w:t>
+        <w:t>--conventional-commits</w:t>
       </w:r>
       <w:r>
         <w:t xml:space="preserve">: </w:t>
@@ -4832,6 +4827,369 @@
         </w:tc>
       </w:tr>
     </w:tbl>
+    <w:p/>
+    <w:p>
+      <w:r>
+        <w:t xml:space="preserve">It requires conventional commit, so we could use a tool called </w:t>
+      </w:r>
+      <w:proofErr w:type="spellStart"/>
+      <w:r>
+        <w:t>Commitizen</w:t>
+      </w:r>
+      <w:proofErr w:type="spellEnd"/>
+      <w:r>
+        <w:t xml:space="preserve"> to input </w:t>
+      </w:r>
+      <w:r>
+        <w:t xml:space="preserve">conventional </w:t>
+      </w:r>
+      <w:r>
+        <w:t xml:space="preserve">commit message. </w:t>
+      </w:r>
+    </w:p>
+    <w:p>
+      <w:r>
+        <w:drawing>
+          <wp:inline distT="0" distB="0" distL="0" distR="0" wp14:anchorId="22AC1D2C" wp14:editId="42C65EFA">
+            <wp:extent cx="7029450" cy="2660650"/>
+            <wp:effectExtent l="0" t="0" r="0" b="6350"/>
+            <wp:docPr id="16" name="Picture 16"/>
+            <wp:cNvGraphicFramePr>
+              <a:graphicFrameLocks xmlns:a="http://schemas.openxmlformats.org/drawingml/2006/main" noChangeAspect="1"/>
+            </wp:cNvGraphicFramePr>
+            <a:graphic xmlns:a="http://schemas.openxmlformats.org/drawingml/2006/main">
+              <a:graphicData uri="http://schemas.openxmlformats.org/drawingml/2006/picture">
+                <pic:pic xmlns:pic="http://schemas.openxmlformats.org/drawingml/2006/picture">
+                  <pic:nvPicPr>
+                    <pic:cNvPr id="1" name=""/>
+                    <pic:cNvPicPr/>
+                  </pic:nvPicPr>
+                  <pic:blipFill>
+                    <a:blip r:embed="rId21"/>
+                    <a:stretch>
+                      <a:fillRect/>
+                    </a:stretch>
+                  </pic:blipFill>
+                  <pic:spPr>
+                    <a:xfrm>
+                      <a:off x="0" y="0"/>
+                      <a:ext cx="7029450" cy="2660650"/>
+                    </a:xfrm>
+                    <a:prstGeom prst="rect">
+                      <a:avLst/>
+                    </a:prstGeom>
+                  </pic:spPr>
+                </pic:pic>
+              </a:graphicData>
+            </a:graphic>
+          </wp:inline>
+        </w:drawing>
+      </w:r>
+    </w:p>
+    <w:p>
+      <w:r>
+        <w:t>Then we could run</w:t>
+      </w:r>
+      <w:r>
+        <w:t xml:space="preserve"> “</w:t>
+      </w:r>
+      <w:proofErr w:type="spellStart"/>
+      <w:r>
+        <w:t>npm</w:t>
+      </w:r>
+      <w:proofErr w:type="spellEnd"/>
+      <w:r>
+        <w:t xml:space="preserve"> run new-version</w:t>
+      </w:r>
+      <w:r>
+        <w:t>”</w:t>
+      </w:r>
+      <w:r>
+        <w:t>:</w:t>
+      </w:r>
+    </w:p>
+    <w:tbl>
+      <w:tblPr>
+        <w:tblStyle w:val="TableGrid"/>
+        <w:tblW w:w="0" w:type="auto"/>
+        <w:tblLook w:val="04A0" w:firstRow="1" w:lastRow="0" w:firstColumn="1" w:lastColumn="0" w:noHBand="0" w:noVBand="1"/>
+      </w:tblPr>
+      <w:tblGrid>
+        <w:gridCol w:w="11060"/>
+      </w:tblGrid>
+      <w:tr>
+        <w:tc>
+          <w:tcPr>
+            <w:tcW w:w="11060" w:type="dxa"/>
+          </w:tcPr>
+          <w:p>
+            <w:r>
+              <w:t xml:space="preserve">C:\projects\Lerna&gt;npm run </w:t>
+            </w:r>
+            <w:proofErr w:type="gramStart"/>
+            <w:r>
+              <w:t>new-version</w:t>
+            </w:r>
+            <w:proofErr w:type="gramEnd"/>
+          </w:p>
+          <w:p/>
+          <w:p>
+            <w:r>
+              <w:t xml:space="preserve">&gt; </w:t>
+            </w:r>
+            <w:proofErr w:type="spellStart"/>
+            <w:r>
+              <w:t>Lerna</w:t>
+            </w:r>
+            <w:proofErr w:type="spellEnd"/>
+            <w:r>
+              <w:t>@ new-version C:\projects\Lerna</w:t>
+            </w:r>
+          </w:p>
+          <w:p>
+            <w:r>
+              <w:t xml:space="preserve">&gt; </w:t>
+            </w:r>
+            <w:proofErr w:type="spellStart"/>
+            <w:r>
+              <w:rPr>
+                <w:highlight w:val="yellow"/>
+              </w:rPr>
+              <w:t>lerna</w:t>
+            </w:r>
+            <w:proofErr w:type="spellEnd"/>
+            <w:r>
+              <w:rPr>
+                <w:highlight w:val="yellow"/>
+              </w:rPr>
+              <w:t xml:space="preserve"> version --conventional-commits --yes</w:t>
+            </w:r>
+          </w:p>
+          <w:p/>
+          <w:p>
+            <w:proofErr w:type="spellStart"/>
+            <w:r>
+              <w:t>lerna</w:t>
+            </w:r>
+            <w:proofErr w:type="spellEnd"/>
+            <w:r>
+              <w:t xml:space="preserve"> notice cli v3.22.1</w:t>
+            </w:r>
+          </w:p>
+          <w:p>
+            <w:proofErr w:type="spellStart"/>
+            <w:r>
+              <w:t>lerna</w:t>
+            </w:r>
+            <w:proofErr w:type="spellEnd"/>
+            <w:r>
+              <w:t xml:space="preserve"> info current version 0.0.0</w:t>
+            </w:r>
+          </w:p>
+          <w:p>
+            <w:proofErr w:type="spellStart"/>
+            <w:r>
+              <w:t>lerna</w:t>
+            </w:r>
+            <w:proofErr w:type="spellEnd"/>
+            <w:r>
+              <w:t xml:space="preserve"> info Assuming all packages changed</w:t>
+            </w:r>
+          </w:p>
+          <w:p>
+            <w:proofErr w:type="spellStart"/>
+            <w:r>
+              <w:t>lerna</w:t>
+            </w:r>
+            <w:proofErr w:type="spellEnd"/>
+            <w:r>
+              <w:t xml:space="preserve"> info </w:t>
+            </w:r>
+            <w:proofErr w:type="spellStart"/>
+            <w:r>
+              <w:t>getChangelogConfig</w:t>
+            </w:r>
+            <w:proofErr w:type="spellEnd"/>
+            <w:r>
+              <w:t xml:space="preserve"> Successfully resolved preset "conventional-changelog-angular"</w:t>
+            </w:r>
+          </w:p>
+          <w:p/>
+          <w:p>
+            <w:r>
+              <w:t>Changes:</w:t>
+            </w:r>
+          </w:p>
+          <w:p>
+            <w:pPr>
+              <w:rPr>
+                <w:highlight w:val="yellow"/>
+              </w:rPr>
+            </w:pPr>
+            <w:r>
+              <w:t xml:space="preserve"> </w:t>
+            </w:r>
+            <w:r>
+              <w:rPr>
+                <w:highlight w:val="yellow"/>
+              </w:rPr>
+              <w:t>- @walnut/common: 1.0.0 =&gt; 1.0.1</w:t>
+            </w:r>
+          </w:p>
+          <w:p>
+            <w:r>
+              <w:rPr>
+                <w:highlight w:val="yellow"/>
+              </w:rPr>
+              <w:t xml:space="preserve"> - server: 1.0.0 =&gt; 1.0.1</w:t>
+            </w:r>
+          </w:p>
+          <w:p/>
+          <w:p>
+            <w:proofErr w:type="spellStart"/>
+            <w:r>
+              <w:t>lerna</w:t>
+            </w:r>
+            <w:proofErr w:type="spellEnd"/>
+            <w:r>
+              <w:t xml:space="preserve"> info auto-confirmed</w:t>
+            </w:r>
+          </w:p>
+          <w:p>
+            <w:proofErr w:type="spellStart"/>
+            <w:r>
+              <w:t>lerna</w:t>
+            </w:r>
+            <w:proofErr w:type="spellEnd"/>
+            <w:r>
+              <w:t xml:space="preserve"> info execute Skipping releases</w:t>
+            </w:r>
+          </w:p>
+          <w:p>
+            <w:proofErr w:type="spellStart"/>
+            <w:r>
+              <w:t>lerna</w:t>
+            </w:r>
+            <w:proofErr w:type="spellEnd"/>
+            <w:r>
+              <w:t xml:space="preserve"> info git Pushing tags...</w:t>
+            </w:r>
+          </w:p>
+          <w:p>
+            <w:proofErr w:type="spellStart"/>
+            <w:r>
+              <w:t>lerna</w:t>
+            </w:r>
+            <w:proofErr w:type="spellEnd"/>
+            <w:r>
+              <w:t xml:space="preserve"> success version finished</w:t>
+            </w:r>
+          </w:p>
+        </w:tc>
+      </w:tr>
+    </w:tbl>
+    <w:p>
+      <w:r>
+        <w:t xml:space="preserve">We could see the versions </w:t>
+      </w:r>
+      <w:r>
+        <w:t xml:space="preserve">of @walnut/common and server </w:t>
+      </w:r>
+      <w:r>
+        <w:t xml:space="preserve">have been changed. </w:t>
+      </w:r>
+    </w:p>
+    <w:p/>
+    <w:p>
+      <w:r>
+        <w:t>There will be a CHANGELOG.md file auto generated as well:</w:t>
+      </w:r>
+    </w:p>
+    <w:p>
+      <w:r>
+        <w:t xml:space="preserve">For now there is </w:t>
+      </w:r>
+      <w:proofErr w:type="spellStart"/>
+      <w:proofErr w:type="gramStart"/>
+      <w:r>
+        <w:t>a</w:t>
+      </w:r>
+      <w:proofErr w:type="spellEnd"/>
+      <w:proofErr w:type="gramEnd"/>
+      <w:r>
+        <w:t xml:space="preserve"> auto-generated note saying the commit is </w:t>
+      </w:r>
+      <w:r>
+        <w:rPr>
+          <w:b/>
+          <w:bCs/>
+        </w:rPr>
+        <w:t>version bump only</w:t>
+      </w:r>
+      <w:r>
+        <w:t>.</w:t>
+      </w:r>
+    </w:p>
+    <w:p>
+      <w:r>
+        <w:lastRenderedPageBreak/>
+        <w:drawing>
+          <wp:inline distT="0" distB="0" distL="0" distR="0" wp14:anchorId="0061D961" wp14:editId="7607A4C6">
+            <wp:extent cx="5832230" cy="2169042"/>
+            <wp:effectExtent l="0" t="0" r="0" b="3175"/>
+            <wp:docPr id="17" name="Picture 17"/>
+            <wp:cNvGraphicFramePr>
+              <a:graphicFrameLocks xmlns:a="http://schemas.openxmlformats.org/drawingml/2006/main" noChangeAspect="1"/>
+            </wp:cNvGraphicFramePr>
+            <a:graphic xmlns:a="http://schemas.openxmlformats.org/drawingml/2006/main">
+              <a:graphicData uri="http://schemas.openxmlformats.org/drawingml/2006/picture">
+                <pic:pic xmlns:pic="http://schemas.openxmlformats.org/drawingml/2006/picture">
+                  <pic:nvPicPr>
+                    <pic:cNvPr id="1" name=""/>
+                    <pic:cNvPicPr/>
+                  </pic:nvPicPr>
+                  <pic:blipFill>
+                    <a:blip r:embed="rId22"/>
+                    <a:stretch>
+                      <a:fillRect/>
+                    </a:stretch>
+                  </pic:blipFill>
+                  <pic:spPr>
+                    <a:xfrm>
+                      <a:off x="0" y="0"/>
+                      <a:ext cx="5857788" cy="2178547"/>
+                    </a:xfrm>
+                    <a:prstGeom prst="rect">
+                      <a:avLst/>
+                    </a:prstGeom>
+                  </pic:spPr>
+                </pic:pic>
+              </a:graphicData>
+            </a:graphic>
+          </wp:inline>
+        </w:drawing>
+      </w:r>
+    </w:p>
+    <w:p/>
+    <w:p>
+      <w:r>
+        <w:t>Let’s do some actual change:</w:t>
+      </w:r>
+    </w:p>
+    <w:p>
+      <w:bookmarkStart w:id="0" w:name="_GoBack"/>
+      <w:bookmarkEnd w:id="0"/>
+    </w:p>
+    <w:p/>
+    <w:p/>
+    <w:p/>
+    <w:p/>
+    <w:p/>
+    <w:p/>
+    <w:p/>
+    <w:p/>
+    <w:p/>
+    <w:p/>
     <w:p/>
     <w:p/>
     <w:p/>

</xml_diff>